<commit_message>
Reworked to lauch onedrive better
</commit_message>
<xml_diff>
--- a/Howto.docx
+++ b/Howto.docx
@@ -5,1245 +5,1167 @@
     <w:p>
       <w:pPr>
         <w:rPr>
-          <w:b/>
-          <w:bCs/>
-        </w:rPr>
-      </w:pPr>
-      <w:r>
-        <w:rPr>
-          <w:rFonts w:ascii="Segoe UI Emoji" w:hAnsi="Segoe UI Emoji" w:cs="Segoe UI Emoji"/>
-          <w:b/>
-          <w:bCs/>
-        </w:rPr>
-        <w:t>📄</w:t>
-      </w:r>
-      <w:r>
-        <w:rPr>
-          <w:b/>
-          <w:bCs/>
-        </w:rPr>
-        <w:t xml:space="preserve"> OneDrive Idle Control Service – Setup Guide (Formatted for PDF/DOC)</w:t>
-      </w:r>
-    </w:p>
-    <w:p>
-      <w:r>
-        <w:pict w14:anchorId="47190E85">
-          <v:rect id="_x0000_i1079" style="width:0;height:1.5pt" o:hralign="center" o:hrstd="t" o:hr="t" fillcolor="#a0a0a0" stroked="f"/>
-        </w:pict>
-      </w:r>
-    </w:p>
-    <w:p>
-      <w:pPr>
-        <w:rPr>
-          <w:b/>
-          <w:bCs/>
-        </w:rPr>
-      </w:pPr>
-      <w:r>
-        <w:rPr>
-          <w:rFonts w:ascii="Segoe UI Emoji" w:hAnsi="Segoe UI Emoji" w:cs="Segoe UI Emoji"/>
-          <w:b/>
-          <w:bCs/>
-        </w:rPr>
-        <w:t>🕵️</w:t>
-      </w:r>
-      <w:r>
-        <w:rPr>
-          <w:b/>
-          <w:bCs/>
-        </w:rPr>
-        <w:t xml:space="preserve"> What Is This?</w:t>
-      </w:r>
-    </w:p>
-    <w:p>
-      <w:r>
-        <w:rPr>
-          <w:b/>
-          <w:bCs/>
-        </w:rPr>
-        <w:t>OneDrive Idle Control</w:t>
-      </w:r>
-      <w:r>
-        <w:t xml:space="preserve"> is a silent background tool that:</w:t>
-      </w:r>
-    </w:p>
-    <w:p>
-      <w:pPr>
-        <w:numPr>
-          <w:ilvl w:val="0"/>
-          <w:numId w:val="1"/>
-        </w:numPr>
-      </w:pPr>
-      <w:r>
-        <w:rPr>
-          <w:rFonts w:ascii="Segoe UI Emoji" w:hAnsi="Segoe UI Emoji" w:cs="Segoe UI Emoji"/>
-        </w:rPr>
-        <w:t>❌</w:t>
-      </w:r>
-      <w:r>
-        <w:t xml:space="preserve"> </w:t>
-      </w:r>
-      <w:r>
-        <w:rPr>
-          <w:i/>
-          <w:iCs/>
-        </w:rPr>
-        <w:t>Stops</w:t>
-      </w:r>
-      <w:r>
-        <w:t xml:space="preserve"> OneDrive while you’re active</w:t>
-      </w:r>
-    </w:p>
-    <w:p>
-      <w:pPr>
-        <w:numPr>
-          <w:ilvl w:val="0"/>
-          <w:numId w:val="1"/>
-        </w:numPr>
-      </w:pPr>
-      <w:r>
-        <w:rPr>
-          <w:rFonts w:ascii="Segoe UI Emoji" w:hAnsi="Segoe UI Emoji" w:cs="Segoe UI Emoji"/>
-        </w:rPr>
-        <w:t>✅</w:t>
-      </w:r>
-      <w:r>
-        <w:t xml:space="preserve"> </w:t>
-      </w:r>
-      <w:r>
-        <w:rPr>
-          <w:i/>
-          <w:iCs/>
-        </w:rPr>
-        <w:t>Starts</w:t>
-      </w:r>
-      <w:r>
-        <w:t xml:space="preserve"> OneDrive again after 60 minutes of inactivity</w:t>
-      </w:r>
-    </w:p>
-    <w:p>
-      <w:pPr>
-        <w:numPr>
-          <w:ilvl w:val="0"/>
-          <w:numId w:val="1"/>
-        </w:numPr>
-      </w:pPr>
-      <w:r>
-        <w:rPr>
-          <w:rFonts w:ascii="Segoe UI Emoji" w:hAnsi="Segoe UI Emoji" w:cs="Segoe UI Emoji"/>
-        </w:rPr>
-        <w:t>🧼</w:t>
-      </w:r>
-      <w:r>
-        <w:t xml:space="preserve"> Cleans up logs automatically</w:t>
-      </w:r>
-    </w:p>
-    <w:p>
-      <w:pPr>
-        <w:numPr>
-          <w:ilvl w:val="0"/>
-          <w:numId w:val="1"/>
-        </w:numPr>
-      </w:pPr>
-      <w:r>
-        <w:rPr>
-          <w:rFonts w:ascii="Segoe UI Emoji" w:hAnsi="Segoe UI Emoji" w:cs="Segoe UI Emoji"/>
-        </w:rPr>
-        <w:t>👻</w:t>
-      </w:r>
-      <w:r>
-        <w:t xml:space="preserve"> Runs silently at login (no windows, no interaction)</w:t>
-      </w:r>
-    </w:p>
-    <w:p>
-      <w:r>
-        <w:t>Ideal for streamers, gamers, or anyone tired of OneDrive hogging CPU.</w:t>
-      </w:r>
-    </w:p>
-    <w:p>
-      <w:r>
-        <w:pict w14:anchorId="274ED457">
-          <v:rect id="_x0000_i1080" style="width:0;height:1.5pt" o:hralign="center" o:hrstd="t" o:hr="t" fillcolor="#a0a0a0" stroked="f"/>
-        </w:pict>
-      </w:r>
-    </w:p>
-    <w:p>
-      <w:pPr>
-        <w:rPr>
-          <w:b/>
-          <w:bCs/>
-        </w:rPr>
-      </w:pPr>
-      <w:r>
-        <w:rPr>
-          <w:rFonts w:ascii="Segoe UI Emoji" w:hAnsi="Segoe UI Emoji" w:cs="Segoe UI Emoji"/>
-          <w:b/>
-          <w:bCs/>
-        </w:rPr>
-        <w:t>🧰</w:t>
-      </w:r>
-      <w:r>
-        <w:rPr>
-          <w:b/>
-          <w:bCs/>
-        </w:rPr>
-        <w:t xml:space="preserve"> Requirements</w:t>
-      </w:r>
-    </w:p>
-    <w:p>
-      <w:pPr>
-        <w:numPr>
-          <w:ilvl w:val="0"/>
-          <w:numId w:val="2"/>
-        </w:numPr>
-      </w:pPr>
-      <w:r>
-        <w:rPr>
-          <w:b/>
-          <w:bCs/>
-        </w:rPr>
-        <w:t>Windows 10 or 11</w:t>
-      </w:r>
-    </w:p>
-    <w:p>
-      <w:pPr>
-        <w:numPr>
-          <w:ilvl w:val="0"/>
-          <w:numId w:val="2"/>
-        </w:numPr>
-      </w:pPr>
-      <w:r>
-        <w:rPr>
-          <w:b/>
-          <w:bCs/>
-        </w:rPr>
-        <w:t>.NET 6.0 SDK or newer</w:t>
-      </w:r>
-      <w:r>
-        <w:br/>
-      </w:r>
-      <w:r>
-        <w:rPr>
-          <w:rFonts w:ascii="Segoe UI Emoji" w:hAnsi="Segoe UI Emoji" w:cs="Segoe UI Emoji"/>
-        </w:rPr>
-        <w:t>👉</w:t>
-      </w:r>
-      <w:r>
-        <w:t xml:space="preserve"> Download from: </w:t>
-      </w:r>
-      <w:hyperlink r:id="rId5" w:tgtFrame="_new" w:history="1">
-        <w:r>
-          <w:rPr>
-            <w:rStyle w:val="Hyperlink"/>
-          </w:rPr>
-          <w:t>https://dotnet.microsoft.com/en-us/download/dotnet/6.0</w:t>
-        </w:r>
-      </w:hyperlink>
-    </w:p>
-    <w:p>
-      <w:r>
-        <w:t>To check if it’s already installed:</w:t>
-      </w:r>
-    </w:p>
-    <w:p>
-      <w:pPr>
-        <w:numPr>
-          <w:ilvl w:val="0"/>
-          <w:numId w:val="3"/>
-        </w:numPr>
-      </w:pPr>
-      <w:r>
-        <w:t>Open PowerShell</w:t>
-      </w:r>
-    </w:p>
-    <w:p>
-      <w:pPr>
-        <w:numPr>
-          <w:ilvl w:val="0"/>
-          <w:numId w:val="3"/>
-        </w:numPr>
-      </w:pPr>
-      <w:r>
-        <w:t>Type:</w:t>
-      </w:r>
-    </w:p>
-    <w:p>
+          <w:rFonts w:ascii="Segoe UI Emoji" w:hAnsi="Segoe UI Emoji" w:cs="Segoe UI Emoji"/>
+          <w:b/>
+          <w:bCs/>
+        </w:rPr>
+      </w:pPr>
+      <w:r>
+        <w:rPr>
+          <w:rFonts w:ascii="Segoe UI Emoji" w:hAnsi="Segoe UI Emoji" w:cs="Segoe UI Emoji"/>
+          <w:b/>
+          <w:bCs/>
+        </w:rPr>
+        <w:t>OneDrive Idle Control - Setup Guide (2025 Edition)</w:t>
+      </w:r>
+    </w:p>
+    <w:p>
+      <w:pPr>
+        <w:rPr>
+          <w:rFonts w:ascii="Segoe UI Emoji" w:hAnsi="Segoe UI Emoji" w:cs="Segoe UI Emoji"/>
+          <w:b/>
+          <w:bCs/>
+        </w:rPr>
+      </w:pPr>
+      <w:r>
+        <w:rPr>
+          <w:rFonts w:ascii="Segoe UI Emoji" w:hAnsi="Segoe UI Emoji" w:cs="Segoe UI Emoji"/>
+          <w:b/>
+          <w:bCs/>
+        </w:rPr>
+        <w:t>===================================================</w:t>
+      </w:r>
+    </w:p>
+    <w:p>
+      <w:pPr>
+        <w:rPr>
+          <w:rFonts w:ascii="Segoe UI Emoji" w:hAnsi="Segoe UI Emoji" w:cs="Segoe UI Emoji"/>
+          <w:b/>
+          <w:bCs/>
+        </w:rPr>
+      </w:pPr>
+    </w:p>
+    <w:p>
+      <w:pPr>
+        <w:rPr>
+          <w:rFonts w:ascii="Segoe UI Emoji" w:hAnsi="Segoe UI Emoji" w:cs="Segoe UI Emoji"/>
+          <w:b/>
+          <w:bCs/>
+        </w:rPr>
+      </w:pPr>
+      <w:r>
+        <w:rPr>
+          <w:rFonts w:ascii="Segoe UI Emoji" w:hAnsi="Segoe UI Emoji" w:cs="Segoe UI Emoji"/>
+          <w:b/>
+          <w:bCs/>
+        </w:rPr>
+        <w:t>What It Does</w:t>
+      </w:r>
+    </w:p>
+    <w:p>
+      <w:pPr>
+        <w:rPr>
+          <w:rFonts w:ascii="Segoe UI Emoji" w:hAnsi="Segoe UI Emoji" w:cs="Segoe UI Emoji"/>
+          <w:b/>
+          <w:bCs/>
+        </w:rPr>
+      </w:pPr>
+      <w:r>
+        <w:rPr>
+          <w:rFonts w:ascii="Segoe UI Emoji" w:hAnsi="Segoe UI Emoji" w:cs="Segoe UI Emoji"/>
+          <w:b/>
+          <w:bCs/>
+        </w:rPr>
+        <w:t>------------</w:t>
+      </w:r>
+    </w:p>
+    <w:p>
+      <w:pPr>
+        <w:rPr>
+          <w:rFonts w:ascii="Segoe UI Emoji" w:hAnsi="Segoe UI Emoji" w:cs="Segoe UI Emoji"/>
+          <w:b/>
+          <w:bCs/>
+        </w:rPr>
+      </w:pPr>
+      <w:r>
+        <w:rPr>
+          <w:rFonts w:ascii="Segoe UI Emoji" w:hAnsi="Segoe UI Emoji" w:cs="Segoe UI Emoji"/>
+          <w:b/>
+          <w:bCs/>
+        </w:rPr>
+        <w:t>This tool:</w:t>
+      </w:r>
+    </w:p>
+    <w:p>
+      <w:pPr>
+        <w:rPr>
+          <w:rFonts w:ascii="Segoe UI Emoji" w:hAnsi="Segoe UI Emoji" w:cs="Segoe UI Emoji"/>
+          <w:b/>
+          <w:bCs/>
+        </w:rPr>
+      </w:pPr>
+      <w:r>
+        <w:rPr>
+          <w:rFonts w:ascii="Segoe UI Emoji" w:hAnsi="Segoe UI Emoji" w:cs="Segoe UI Emoji"/>
+          <w:b/>
+          <w:bCs/>
+        </w:rPr>
+        <w:t>- Stops OneDrive when you're actively using your computer</w:t>
+      </w:r>
+    </w:p>
+    <w:p>
+      <w:pPr>
+        <w:rPr>
+          <w:rFonts w:ascii="Segoe UI Emoji" w:hAnsi="Segoe UI Emoji" w:cs="Segoe UI Emoji"/>
+          <w:b/>
+          <w:bCs/>
+        </w:rPr>
+      </w:pPr>
+      <w:r>
+        <w:rPr>
+          <w:rFonts w:ascii="Segoe UI Emoji" w:hAnsi="Segoe UI Emoji" w:cs="Segoe UI Emoji"/>
+          <w:b/>
+          <w:bCs/>
+        </w:rPr>
+        <w:t>- Restarts OneDrive after 60 minutes of idle time</w:t>
+      </w:r>
+    </w:p>
+    <w:p>
+      <w:pPr>
+        <w:rPr>
+          <w:rFonts w:ascii="Segoe UI Emoji" w:hAnsi="Segoe UI Emoji" w:cs="Segoe UI Emoji"/>
+          <w:b/>
+          <w:bCs/>
+        </w:rPr>
+      </w:pPr>
+      <w:r>
+        <w:rPr>
+          <w:rFonts w:ascii="Segoe UI Emoji" w:hAnsi="Segoe UI Emoji" w:cs="Segoe UI Emoji"/>
+          <w:b/>
+          <w:bCs/>
+        </w:rPr>
+        <w:t>- Launches OneDrive with administrator rights (requires UAC or elevated task)</w:t>
+      </w:r>
+    </w:p>
+    <w:p>
+      <w:pPr>
+        <w:rPr>
+          <w:rFonts w:ascii="Segoe UI Emoji" w:hAnsi="Segoe UI Emoji" w:cs="Segoe UI Emoji"/>
+          <w:b/>
+          <w:bCs/>
+        </w:rPr>
+      </w:pPr>
+      <w:r>
+        <w:rPr>
+          <w:rFonts w:ascii="Segoe UI Emoji" w:hAnsi="Segoe UI Emoji" w:cs="Segoe UI Emoji"/>
+          <w:b/>
+          <w:bCs/>
+        </w:rPr>
+        <w:t>- Cleans up logs older than 48 hours</w:t>
+      </w:r>
+    </w:p>
+    <w:p>
+      <w:pPr>
+        <w:rPr>
+          <w:rFonts w:ascii="Segoe UI Emoji" w:hAnsi="Segoe UI Emoji" w:cs="Segoe UI Emoji"/>
+          <w:b/>
+          <w:bCs/>
+        </w:rPr>
+      </w:pPr>
+      <w:r>
+        <w:rPr>
+          <w:rFonts w:ascii="Segoe UI Emoji" w:hAnsi="Segoe UI Emoji" w:cs="Segoe UI Emoji"/>
+          <w:b/>
+          <w:bCs/>
+        </w:rPr>
+        <w:t>- Runs invisibly in the background</w:t>
+      </w:r>
+    </w:p>
+    <w:p>
+      <w:pPr>
+        <w:rPr>
+          <w:rFonts w:ascii="Segoe UI Emoji" w:hAnsi="Segoe UI Emoji" w:cs="Segoe UI Emoji"/>
+          <w:b/>
+          <w:bCs/>
+        </w:rPr>
+      </w:pPr>
+    </w:p>
+    <w:p>
+      <w:pPr>
+        <w:rPr>
+          <w:rFonts w:ascii="Segoe UI Emoji" w:hAnsi="Segoe UI Emoji" w:cs="Segoe UI Emoji"/>
+          <w:b/>
+          <w:bCs/>
+        </w:rPr>
+      </w:pPr>
+      <w:r>
+        <w:rPr>
+          <w:rFonts w:ascii="Segoe UI Emoji" w:hAnsi="Segoe UI Emoji" w:cs="Segoe UI Emoji"/>
+          <w:b/>
+          <w:bCs/>
+        </w:rPr>
+        <w:t>Requirements</w:t>
+      </w:r>
+    </w:p>
+    <w:p>
+      <w:pPr>
+        <w:rPr>
+          <w:rFonts w:ascii="Segoe UI Emoji" w:hAnsi="Segoe UI Emoji" w:cs="Segoe UI Emoji"/>
+          <w:b/>
+          <w:bCs/>
+        </w:rPr>
+      </w:pPr>
+      <w:r>
+        <w:rPr>
+          <w:rFonts w:ascii="Segoe UI Emoji" w:hAnsi="Segoe UI Emoji" w:cs="Segoe UI Emoji"/>
+          <w:b/>
+          <w:bCs/>
+        </w:rPr>
+        <w:t>------------</w:t>
+      </w:r>
+    </w:p>
+    <w:p>
+      <w:pPr>
+        <w:rPr>
+          <w:rFonts w:ascii="Segoe UI Emoji" w:hAnsi="Segoe UI Emoji" w:cs="Segoe UI Emoji"/>
+          <w:b/>
+          <w:bCs/>
+        </w:rPr>
+      </w:pPr>
+      <w:r>
+        <w:rPr>
+          <w:rFonts w:ascii="Segoe UI Emoji" w:hAnsi="Segoe UI Emoji" w:cs="Segoe UI Emoji"/>
+          <w:b/>
+          <w:bCs/>
+        </w:rPr>
+        <w:t>- Windows 10 or 11</w:t>
+      </w:r>
+    </w:p>
+    <w:p>
+      <w:pPr>
+        <w:rPr>
+          <w:rFonts w:ascii="Segoe UI Emoji" w:hAnsi="Segoe UI Emoji" w:cs="Segoe UI Emoji"/>
+          <w:b/>
+          <w:bCs/>
+        </w:rPr>
+      </w:pPr>
+      <w:r>
+        <w:rPr>
+          <w:rFonts w:ascii="Segoe UI Emoji" w:hAnsi="Segoe UI Emoji" w:cs="Segoe UI Emoji"/>
+          <w:b/>
+          <w:bCs/>
+        </w:rPr>
+        <w:t>- .NET 8.0 SDK or newer: https://dotnet.microsoft.com/en-us/download/dotnet/8.0</w:t>
+      </w:r>
+    </w:p>
+    <w:p>
+      <w:pPr>
+        <w:rPr>
+          <w:rFonts w:ascii="Segoe UI Emoji" w:hAnsi="Segoe UI Emoji" w:cs="Segoe UI Emoji"/>
+          <w:b/>
+          <w:bCs/>
+        </w:rPr>
+      </w:pPr>
+      <w:r>
+        <w:rPr>
+          <w:rFonts w:ascii="Segoe UI Emoji" w:hAnsi="Segoe UI Emoji" w:cs="Segoe UI Emoji"/>
+          <w:b/>
+          <w:bCs/>
+        </w:rPr>
+        <w:t>- C# support in Visual Studio Code (install "C#" by Microsoft)</w:t>
+      </w:r>
+    </w:p>
+    <w:p>
+      <w:pPr>
+        <w:rPr>
+          <w:rFonts w:ascii="Segoe UI Emoji" w:hAnsi="Segoe UI Emoji" w:cs="Segoe UI Emoji"/>
+          <w:b/>
+          <w:bCs/>
+        </w:rPr>
+      </w:pPr>
+      <w:r>
+        <w:rPr>
+          <w:rFonts w:ascii="Segoe UI Emoji" w:hAnsi="Segoe UI Emoji" w:cs="Segoe UI Emoji"/>
+          <w:b/>
+          <w:bCs/>
+        </w:rPr>
+        <w:t>- Run this command to add the missing dependency:</w:t>
+      </w:r>
+    </w:p>
+    <w:p>
+      <w:pPr>
+        <w:rPr>
+          <w:rFonts w:ascii="Segoe UI Emoji" w:hAnsi="Segoe UI Emoji" w:cs="Segoe UI Emoji"/>
+          <w:b/>
+          <w:bCs/>
+        </w:rPr>
+      </w:pPr>
+    </w:p>
+    <w:p>
+      <w:pPr>
+        <w:rPr>
+          <w:rFonts w:ascii="Segoe UI Emoji" w:hAnsi="Segoe UI Emoji" w:cs="Segoe UI Emoji"/>
+          <w:b/>
+          <w:bCs/>
+        </w:rPr>
+      </w:pPr>
+      <w:r>
+        <w:rPr>
+          <w:rFonts w:ascii="Segoe UI Emoji" w:hAnsi="Segoe UI Emoji" w:cs="Segoe UI Emoji"/>
+          <w:b/>
+          <w:bCs/>
+        </w:rPr>
+        <w:t xml:space="preserve">dotnet add package </w:t>
+      </w:r>
       <w:proofErr w:type="spellStart"/>
-      <w:r>
-        <w:t>css</w:t>
+      <w:proofErr w:type="gramStart"/>
+      <w:r>
+        <w:rPr>
+          <w:rFonts w:ascii="Segoe UI Emoji" w:hAnsi="Segoe UI Emoji" w:cs="Segoe UI Emoji"/>
+          <w:b/>
+          <w:bCs/>
+        </w:rPr>
+        <w:t>Microsoft.Extensions.Hosting</w:t>
       </w:r>
       <w:proofErr w:type="spellEnd"/>
-    </w:p>
-    <w:p>
+      <w:proofErr w:type="gramEnd"/>
+    </w:p>
+    <w:p>
+      <w:pPr>
+        <w:rPr>
+          <w:rFonts w:ascii="Segoe UI Emoji" w:hAnsi="Segoe UI Emoji" w:cs="Segoe UI Emoji"/>
+          <w:b/>
+          <w:bCs/>
+        </w:rPr>
+      </w:pPr>
+    </w:p>
+    <w:p>
+      <w:pPr>
+        <w:rPr>
+          <w:rFonts w:ascii="Segoe UI Emoji" w:hAnsi="Segoe UI Emoji" w:cs="Segoe UI Emoji"/>
+          <w:b/>
+          <w:bCs/>
+        </w:rPr>
+      </w:pPr>
+      <w:r>
+        <w:rPr>
+          <w:rFonts w:ascii="Segoe UI Emoji" w:hAnsi="Segoe UI Emoji" w:cs="Segoe UI Emoji"/>
+          <w:b/>
+          <w:bCs/>
+        </w:rPr>
+        <w:t>Installation Steps</w:t>
+      </w:r>
+    </w:p>
+    <w:p>
+      <w:pPr>
+        <w:rPr>
+          <w:rFonts w:ascii="Segoe UI Emoji" w:hAnsi="Segoe UI Emoji" w:cs="Segoe UI Emoji"/>
+          <w:b/>
+          <w:bCs/>
+        </w:rPr>
+      </w:pPr>
+      <w:r>
+        <w:rPr>
+          <w:rFonts w:ascii="Segoe UI Emoji" w:hAnsi="Segoe UI Emoji" w:cs="Segoe UI Emoji"/>
+          <w:b/>
+          <w:bCs/>
+        </w:rPr>
+        <w:t>------------------</w:t>
+      </w:r>
+    </w:p>
+    <w:p>
+      <w:pPr>
+        <w:rPr>
+          <w:rFonts w:ascii="Segoe UI Emoji" w:hAnsi="Segoe UI Emoji" w:cs="Segoe UI Emoji"/>
+          <w:b/>
+          <w:bCs/>
+        </w:rPr>
+      </w:pPr>
+      <w:r>
+        <w:rPr>
+          <w:rFonts w:ascii="Segoe UI Emoji" w:hAnsi="Segoe UI Emoji" w:cs="Segoe UI Emoji"/>
+          <w:b/>
+          <w:bCs/>
+        </w:rPr>
+        <w:t>1. Clone or unzip the project.</w:t>
+      </w:r>
+    </w:p>
+    <w:p>
+      <w:pPr>
+        <w:rPr>
+          <w:rFonts w:ascii="Segoe UI Emoji" w:hAnsi="Segoe UI Emoji" w:cs="Segoe UI Emoji"/>
+          <w:b/>
+          <w:bCs/>
+        </w:rPr>
+      </w:pPr>
+      <w:r>
+        <w:rPr>
+          <w:rFonts w:ascii="Segoe UI Emoji" w:hAnsi="Segoe UI Emoji" w:cs="Segoe UI Emoji"/>
+          <w:b/>
+          <w:bCs/>
+        </w:rPr>
+        <w:lastRenderedPageBreak/>
+        <w:t>2. Open PowerShell in the project folder.</w:t>
+      </w:r>
+    </w:p>
+    <w:p>
+      <w:pPr>
+        <w:rPr>
+          <w:rFonts w:ascii="Segoe UI Emoji" w:hAnsi="Segoe UI Emoji" w:cs="Segoe UI Emoji"/>
+          <w:b/>
+          <w:bCs/>
+        </w:rPr>
+      </w:pPr>
+      <w:r>
+        <w:rPr>
+          <w:rFonts w:ascii="Segoe UI Emoji" w:hAnsi="Segoe UI Emoji" w:cs="Segoe UI Emoji"/>
+          <w:b/>
+          <w:bCs/>
+        </w:rPr>
+        <w:t>3. Run:</w:t>
+      </w:r>
+    </w:p>
+    <w:p>
+      <w:pPr>
+        <w:rPr>
+          <w:rFonts w:ascii="Segoe UI Emoji" w:hAnsi="Segoe UI Emoji" w:cs="Segoe UI Emoji"/>
+          <w:b/>
+          <w:bCs/>
+        </w:rPr>
+      </w:pPr>
+    </w:p>
+    <w:p>
+      <w:pPr>
+        <w:rPr>
+          <w:rFonts w:ascii="Segoe UI Emoji" w:hAnsi="Segoe UI Emoji" w:cs="Segoe UI Emoji"/>
+          <w:b/>
+          <w:bCs/>
+        </w:rPr>
+      </w:pPr>
+      <w:r>
+        <w:rPr>
+          <w:rFonts w:ascii="Segoe UI Emoji" w:hAnsi="Segoe UI Emoji" w:cs="Segoe UI Emoji"/>
+          <w:b/>
+          <w:bCs/>
+        </w:rPr>
+        <w:t>dotnet restore</w:t>
+      </w:r>
+    </w:p>
+    <w:p>
+      <w:pPr>
+        <w:rPr>
+          <w:rFonts w:ascii="Segoe UI Emoji" w:hAnsi="Segoe UI Emoji" w:cs="Segoe UI Emoji"/>
+          <w:b/>
+          <w:bCs/>
+        </w:rPr>
+      </w:pPr>
+      <w:r>
+        <w:rPr>
+          <w:rFonts w:ascii="Segoe UI Emoji" w:hAnsi="Segoe UI Emoji" w:cs="Segoe UI Emoji"/>
+          <w:b/>
+          <w:bCs/>
+        </w:rPr>
+        <w:t>dotnet publish -c Release -o publish</w:t>
+      </w:r>
+    </w:p>
+    <w:p>
+      <w:pPr>
+        <w:rPr>
+          <w:rFonts w:ascii="Segoe UI Emoji" w:hAnsi="Segoe UI Emoji" w:cs="Segoe UI Emoji"/>
+          <w:b/>
+          <w:bCs/>
+        </w:rPr>
+      </w:pPr>
+    </w:p>
+    <w:p>
+      <w:pPr>
+        <w:rPr>
+          <w:rFonts w:ascii="Segoe UI Emoji" w:hAnsi="Segoe UI Emoji" w:cs="Segoe UI Emoji"/>
+          <w:b/>
+          <w:bCs/>
+        </w:rPr>
+      </w:pPr>
+      <w:r>
+        <w:rPr>
+          <w:rFonts w:ascii="Segoe UI Emoji" w:hAnsi="Segoe UI Emoji" w:cs="Segoe UI Emoji"/>
+          <w:b/>
+          <w:bCs/>
+        </w:rPr>
+        <w:t>4. The compiled executable will be inside the "publish" folder.</w:t>
+      </w:r>
+    </w:p>
+    <w:p>
+      <w:pPr>
+        <w:rPr>
+          <w:rFonts w:ascii="Segoe UI Emoji" w:hAnsi="Segoe UI Emoji" w:cs="Segoe UI Emoji"/>
+          <w:b/>
+          <w:bCs/>
+        </w:rPr>
+      </w:pPr>
+    </w:p>
+    <w:p>
+      <w:pPr>
+        <w:rPr>
+          <w:rFonts w:ascii="Segoe UI Emoji" w:hAnsi="Segoe UI Emoji" w:cs="Segoe UI Emoji"/>
+          <w:b/>
+          <w:bCs/>
+        </w:rPr>
+      </w:pPr>
+      <w:r>
+        <w:rPr>
+          <w:rFonts w:ascii="Segoe UI Emoji" w:hAnsi="Segoe UI Emoji" w:cs="Segoe UI Emoji"/>
+          <w:b/>
+          <w:bCs/>
+        </w:rPr>
+        <w:t>Task Scheduler Setup (Optional for Startup)</w:t>
+      </w:r>
+    </w:p>
+    <w:p>
+      <w:pPr>
+        <w:rPr>
+          <w:rFonts w:ascii="Segoe UI Emoji" w:hAnsi="Segoe UI Emoji" w:cs="Segoe UI Emoji"/>
+          <w:b/>
+          <w:bCs/>
+        </w:rPr>
+      </w:pPr>
+      <w:r>
+        <w:rPr>
+          <w:rFonts w:ascii="Segoe UI Emoji" w:hAnsi="Segoe UI Emoji" w:cs="Segoe UI Emoji"/>
+          <w:b/>
+          <w:bCs/>
+        </w:rPr>
+        <w:t>-------------------------------------------</w:t>
+      </w:r>
+    </w:p>
+    <w:p>
+      <w:pPr>
+        <w:rPr>
+          <w:rFonts w:ascii="Segoe UI Emoji" w:hAnsi="Segoe UI Emoji" w:cs="Segoe UI Emoji"/>
+          <w:b/>
+          <w:bCs/>
+        </w:rPr>
+      </w:pPr>
+      <w:r>
+        <w:rPr>
+          <w:rFonts w:ascii="Segoe UI Emoji" w:hAnsi="Segoe UI Emoji" w:cs="Segoe UI Emoji"/>
+          <w:b/>
+          <w:bCs/>
+        </w:rPr>
+        <w:t xml:space="preserve">1. Open Task Scheduler (Win + R → </w:t>
+      </w:r>
       <w:proofErr w:type="spellStart"/>
       <w:r>
-        <w:t>CopyEdit</w:t>
+        <w:rPr>
+          <w:rFonts w:ascii="Segoe UI Emoji" w:hAnsi="Segoe UI Emoji" w:cs="Segoe UI Emoji"/>
+          <w:b/>
+          <w:bCs/>
+        </w:rPr>
+        <w:t>taskschd.msc</w:t>
       </w:r>
       <w:proofErr w:type="spellEnd"/>
-    </w:p>
-    <w:p>
-      <w:r>
-        <w:t>dotnet --list-</w:t>
+      <w:r>
+        <w:rPr>
+          <w:rFonts w:ascii="Segoe UI Emoji" w:hAnsi="Segoe UI Emoji" w:cs="Segoe UI Emoji"/>
+          <w:b/>
+          <w:bCs/>
+        </w:rPr>
+        <w:t>).</w:t>
+      </w:r>
+    </w:p>
+    <w:p>
+      <w:pPr>
+        <w:rPr>
+          <w:rFonts w:ascii="Segoe UI Emoji" w:hAnsi="Segoe UI Emoji" w:cs="Segoe UI Emoji"/>
+          <w:b/>
+          <w:bCs/>
+        </w:rPr>
+      </w:pPr>
+      <w:r>
+        <w:rPr>
+          <w:rFonts w:ascii="Segoe UI Emoji" w:hAnsi="Segoe UI Emoji" w:cs="Segoe UI Emoji"/>
+          <w:b/>
+          <w:bCs/>
+        </w:rPr>
+        <w:t>2. Create a new Task:</w:t>
+      </w:r>
+    </w:p>
+    <w:p>
+      <w:pPr>
+        <w:rPr>
+          <w:rFonts w:ascii="Segoe UI Emoji" w:hAnsi="Segoe UI Emoji" w:cs="Segoe UI Emoji"/>
+          <w:b/>
+          <w:bCs/>
+        </w:rPr>
+      </w:pPr>
+      <w:r>
+        <w:rPr>
+          <w:rFonts w:ascii="Segoe UI Emoji" w:hAnsi="Segoe UI Emoji" w:cs="Segoe UI Emoji"/>
+          <w:b/>
+          <w:bCs/>
+        </w:rPr>
+        <w:t xml:space="preserve">- Run only when </w:t>
+      </w:r>
+      <w:proofErr w:type="gramStart"/>
+      <w:r>
+        <w:rPr>
+          <w:rFonts w:ascii="Segoe UI Emoji" w:hAnsi="Segoe UI Emoji" w:cs="Segoe UI Emoji"/>
+          <w:b/>
+          <w:bCs/>
+        </w:rPr>
+        <w:t>user</w:t>
+      </w:r>
+      <w:proofErr w:type="gramEnd"/>
+      <w:r>
+        <w:rPr>
+          <w:rFonts w:ascii="Segoe UI Emoji" w:hAnsi="Segoe UI Emoji" w:cs="Segoe UI Emoji"/>
+          <w:b/>
+          <w:bCs/>
+        </w:rPr>
+        <w:t xml:space="preserve"> is logged on</w:t>
+      </w:r>
+    </w:p>
+    <w:p>
+      <w:pPr>
+        <w:rPr>
+          <w:rFonts w:ascii="Segoe UI Emoji" w:hAnsi="Segoe UI Emoji" w:cs="Segoe UI Emoji"/>
+          <w:b/>
+          <w:bCs/>
+        </w:rPr>
+      </w:pPr>
+      <w:r>
+        <w:rPr>
+          <w:rFonts w:ascii="Segoe UI Emoji" w:hAnsi="Segoe UI Emoji" w:cs="Segoe UI Emoji"/>
+          <w:b/>
+          <w:bCs/>
+        </w:rPr>
+        <w:t>- Run with highest privileges (important for admin launch)</w:t>
+      </w:r>
+    </w:p>
+    <w:p>
+      <w:pPr>
+        <w:rPr>
+          <w:rFonts w:ascii="Segoe UI Emoji" w:hAnsi="Segoe UI Emoji" w:cs="Segoe UI Emoji"/>
+          <w:b/>
+          <w:bCs/>
+        </w:rPr>
+      </w:pPr>
+      <w:r>
+        <w:rPr>
+          <w:rFonts w:ascii="Segoe UI Emoji" w:hAnsi="Segoe UI Emoji" w:cs="Segoe UI Emoji"/>
+          <w:b/>
+          <w:bCs/>
+        </w:rPr>
+        <w:t>3. Add a trigger: "At log on"</w:t>
+      </w:r>
+    </w:p>
+    <w:p>
+      <w:pPr>
+        <w:rPr>
+          <w:rFonts w:ascii="Segoe UI Emoji" w:hAnsi="Segoe UI Emoji" w:cs="Segoe UI Emoji"/>
+          <w:b/>
+          <w:bCs/>
+        </w:rPr>
+      </w:pPr>
+      <w:r>
+        <w:rPr>
+          <w:rFonts w:ascii="Segoe UI Emoji" w:hAnsi="Segoe UI Emoji" w:cs="Segoe UI Emoji"/>
+          <w:b/>
+          <w:bCs/>
+        </w:rPr>
+        <w:t>4. Add an action: "Start a program" → point to your OneDriveControlService.exe</w:t>
+      </w:r>
+    </w:p>
+    <w:p>
+      <w:pPr>
+        <w:rPr>
+          <w:rFonts w:ascii="Segoe UI Emoji" w:hAnsi="Segoe UI Emoji" w:cs="Segoe UI Emoji"/>
+          <w:b/>
+          <w:bCs/>
+        </w:rPr>
+      </w:pPr>
+    </w:p>
+    <w:p>
+      <w:pPr>
+        <w:rPr>
+          <w:rFonts w:ascii="Segoe UI Emoji" w:hAnsi="Segoe UI Emoji" w:cs="Segoe UI Emoji"/>
+          <w:b/>
+          <w:bCs/>
+        </w:rPr>
+      </w:pPr>
+      <w:r>
+        <w:rPr>
+          <w:rFonts w:ascii="Segoe UI Emoji" w:hAnsi="Segoe UI Emoji" w:cs="Segoe UI Emoji"/>
+          <w:b/>
+          <w:bCs/>
+        </w:rPr>
+        <w:t>Log Files</w:t>
+      </w:r>
+    </w:p>
+    <w:p>
+      <w:pPr>
+        <w:rPr>
+          <w:rFonts w:ascii="Segoe UI Emoji" w:hAnsi="Segoe UI Emoji" w:cs="Segoe UI Emoji"/>
+          <w:b/>
+          <w:bCs/>
+        </w:rPr>
+      </w:pPr>
+      <w:r>
+        <w:rPr>
+          <w:rFonts w:ascii="Segoe UI Emoji" w:hAnsi="Segoe UI Emoji" w:cs="Segoe UI Emoji"/>
+          <w:b/>
+          <w:bCs/>
+        </w:rPr>
+        <w:t>---------</w:t>
+      </w:r>
+    </w:p>
+    <w:p>
+      <w:pPr>
+        <w:rPr>
+          <w:rFonts w:ascii="Segoe UI Emoji" w:hAnsi="Segoe UI Emoji" w:cs="Segoe UI Emoji"/>
+          <w:b/>
+          <w:bCs/>
+        </w:rPr>
+      </w:pPr>
+      <w:r>
+        <w:rPr>
+          <w:rFonts w:ascii="Segoe UI Emoji" w:hAnsi="Segoe UI Emoji" w:cs="Segoe UI Emoji"/>
+          <w:b/>
+          <w:bCs/>
+        </w:rPr>
+        <w:t>Logs are saved next to the .exe as:</w:t>
+      </w:r>
+    </w:p>
+    <w:p>
+      <w:pPr>
+        <w:rPr>
+          <w:rFonts w:ascii="Segoe UI Emoji" w:hAnsi="Segoe UI Emoji" w:cs="Segoe UI Emoji"/>
+          <w:b/>
+          <w:bCs/>
+        </w:rPr>
+      </w:pPr>
+    </w:p>
+    <w:p>
+      <w:pPr>
+        <w:rPr>
+          <w:rFonts w:ascii="Segoe UI Emoji" w:hAnsi="Segoe UI Emoji" w:cs="Segoe UI Emoji"/>
+          <w:b/>
+          <w:bCs/>
+        </w:rPr>
+      </w:pPr>
+      <w:r>
+        <w:rPr>
+          <w:rFonts w:ascii="Segoe UI Emoji" w:hAnsi="Segoe UI Emoji" w:cs="Segoe UI Emoji"/>
+          <w:b/>
+          <w:bCs/>
+        </w:rPr>
+        <w:t>onedrive_log_YYYYMMDD.log</w:t>
+      </w:r>
+    </w:p>
+    <w:p>
+      <w:pPr>
+        <w:rPr>
+          <w:rFonts w:ascii="Segoe UI Emoji" w:hAnsi="Segoe UI Emoji" w:cs="Segoe UI Emoji"/>
+          <w:b/>
+          <w:bCs/>
+        </w:rPr>
+      </w:pPr>
+    </w:p>
+    <w:p>
+      <w:pPr>
+        <w:rPr>
+          <w:rFonts w:ascii="Segoe UI Emoji" w:hAnsi="Segoe UI Emoji" w:cs="Segoe UI Emoji"/>
+          <w:b/>
+          <w:bCs/>
+        </w:rPr>
+      </w:pPr>
+      <w:r>
+        <w:rPr>
+          <w:rFonts w:ascii="Segoe UI Emoji" w:hAnsi="Segoe UI Emoji" w:cs="Segoe UI Emoji"/>
+          <w:b/>
+          <w:bCs/>
+        </w:rPr>
+        <w:t>Only events (start, kill, errors) are logged. Old logs are deleted automatically after 2 days.</w:t>
+      </w:r>
+    </w:p>
+    <w:p>
+      <w:pPr>
+        <w:rPr>
+          <w:rFonts w:ascii="Segoe UI Emoji" w:hAnsi="Segoe UI Emoji" w:cs="Segoe UI Emoji"/>
+          <w:b/>
+          <w:bCs/>
+        </w:rPr>
+      </w:pPr>
+    </w:p>
+    <w:p>
+      <w:pPr>
+        <w:rPr>
+          <w:rFonts w:ascii="Segoe UI Emoji" w:hAnsi="Segoe UI Emoji" w:cs="Segoe UI Emoji"/>
+          <w:b/>
+          <w:bCs/>
+        </w:rPr>
+      </w:pPr>
+      <w:r>
+        <w:rPr>
+          <w:rFonts w:ascii="Segoe UI Emoji" w:hAnsi="Segoe UI Emoji" w:cs="Segoe UI Emoji"/>
+          <w:b/>
+          <w:bCs/>
+        </w:rPr>
+        <w:t>To Customize Idle Time</w:t>
+      </w:r>
+    </w:p>
+    <w:p>
+      <w:pPr>
+        <w:rPr>
+          <w:rFonts w:ascii="Segoe UI Emoji" w:hAnsi="Segoe UI Emoji" w:cs="Segoe UI Emoji"/>
+          <w:b/>
+          <w:bCs/>
+        </w:rPr>
+      </w:pPr>
+      <w:r>
+        <w:rPr>
+          <w:rFonts w:ascii="Segoe UI Emoji" w:hAnsi="Segoe UI Emoji" w:cs="Segoe UI Emoji"/>
+          <w:b/>
+          <w:bCs/>
+        </w:rPr>
+        <w:t>-----------------------</w:t>
+      </w:r>
+    </w:p>
+    <w:p>
+      <w:pPr>
+        <w:rPr>
+          <w:rFonts w:ascii="Segoe UI Emoji" w:hAnsi="Segoe UI Emoji" w:cs="Segoe UI Emoji"/>
+          <w:b/>
+          <w:bCs/>
+        </w:rPr>
+      </w:pPr>
+      <w:r>
+        <w:rPr>
+          <w:rFonts w:ascii="Segoe UI Emoji" w:hAnsi="Segoe UI Emoji" w:cs="Segoe UI Emoji"/>
+          <w:b/>
+          <w:bCs/>
+        </w:rPr>
+        <w:t>Edit the `</w:t>
       </w:r>
       <w:proofErr w:type="spellStart"/>
       <w:r>
-        <w:t>sdks</w:t>
+        <w:rPr>
+          <w:rFonts w:ascii="Segoe UI Emoji" w:hAnsi="Segoe UI Emoji" w:cs="Segoe UI Emoji"/>
+          <w:b/>
+          <w:bCs/>
+        </w:rPr>
+        <w:t>Worker.cs</w:t>
       </w:r>
       <w:proofErr w:type="spellEnd"/>
-    </w:p>
-    <w:p>
-      <w:pPr>
-        <w:numPr>
-          <w:ilvl w:val="0"/>
-          <w:numId w:val="3"/>
-        </w:numPr>
-      </w:pPr>
-      <w:r>
-        <w:t>You should see something like 6.0.x or higher.</w:t>
-      </w:r>
-    </w:p>
-    <w:p>
-      <w:r>
-        <w:pict w14:anchorId="1634E726">
-          <v:rect id="_x0000_i1081" style="width:0;height:1.5pt" o:hralign="center" o:hrstd="t" o:hr="t" fillcolor="#a0a0a0" stroked="f"/>
-        </w:pict>
-      </w:r>
-    </w:p>
-    <w:p>
-      <w:pPr>
-        <w:rPr>
-          <w:b/>
-          <w:bCs/>
-        </w:rPr>
-      </w:pPr>
-      <w:r>
-        <w:rPr>
-          <w:rFonts w:ascii="Segoe UI Emoji" w:hAnsi="Segoe UI Emoji" w:cs="Segoe UI Emoji"/>
-          <w:b/>
-          <w:bCs/>
-        </w:rPr>
-        <w:t>🛠️</w:t>
-      </w:r>
-      <w:r>
-        <w:rPr>
-          <w:b/>
-          <w:bCs/>
-        </w:rPr>
-        <w:t xml:space="preserve"> Build the App</w:t>
-      </w:r>
-    </w:p>
-    <w:p>
-      <w:pPr>
-        <w:numPr>
-          <w:ilvl w:val="0"/>
-          <w:numId w:val="4"/>
-        </w:numPr>
-      </w:pPr>
-      <w:r>
-        <w:t>Download or clone the project.</w:t>
-      </w:r>
-    </w:p>
-    <w:p>
-      <w:pPr>
-        <w:numPr>
-          <w:ilvl w:val="0"/>
-          <w:numId w:val="4"/>
-        </w:numPr>
-      </w:pPr>
-      <w:r>
-        <w:t xml:space="preserve">Open </w:t>
-      </w:r>
-      <w:r>
-        <w:rPr>
-          <w:b/>
-          <w:bCs/>
-        </w:rPr>
-        <w:t>PowerShell</w:t>
-      </w:r>
-    </w:p>
-    <w:p>
-      <w:pPr>
-        <w:numPr>
-          <w:ilvl w:val="0"/>
-          <w:numId w:val="4"/>
-        </w:numPr>
-      </w:pPr>
-      <w:r>
-        <w:t xml:space="preserve">Navigate to the folder with </w:t>
+      <w:r>
+        <w:rPr>
+          <w:rFonts w:ascii="Segoe UI Emoji" w:hAnsi="Segoe UI Emoji" w:cs="Segoe UI Emoji"/>
+          <w:b/>
+          <w:bCs/>
+        </w:rPr>
+        <w:t>` file:</w:t>
+      </w:r>
+    </w:p>
+    <w:p>
+      <w:pPr>
+        <w:rPr>
+          <w:rFonts w:ascii="Segoe UI Emoji" w:hAnsi="Segoe UI Emoji" w:cs="Segoe UI Emoji"/>
+          <w:b/>
+          <w:bCs/>
+        </w:rPr>
+      </w:pPr>
+    </w:p>
+    <w:p>
+      <w:pPr>
+        <w:rPr>
+          <w:rFonts w:ascii="Segoe UI Emoji" w:hAnsi="Segoe UI Emoji" w:cs="Segoe UI Emoji"/>
+          <w:b/>
+          <w:bCs/>
+        </w:rPr>
+      </w:pPr>
+      <w:r>
+        <w:rPr>
+          <w:rFonts w:ascii="Segoe UI Emoji" w:hAnsi="Segoe UI Emoji" w:cs="Segoe UI Emoji"/>
+          <w:b/>
+          <w:bCs/>
+        </w:rPr>
+        <w:t xml:space="preserve">const int </w:t>
       </w:r>
       <w:proofErr w:type="spellStart"/>
       <w:r>
-        <w:t>OneDriveControlService.csproj</w:t>
+        <w:rPr>
+          <w:rFonts w:ascii="Segoe UI Emoji" w:hAnsi="Segoe UI Emoji" w:cs="Segoe UI Emoji"/>
+          <w:b/>
+          <w:bCs/>
+        </w:rPr>
+        <w:t>IdleThresholdMinutes</w:t>
       </w:r>
       <w:proofErr w:type="spellEnd"/>
-    </w:p>
-    <w:p>
-      <w:pPr>
-        <w:numPr>
-          <w:ilvl w:val="0"/>
-          <w:numId w:val="4"/>
-        </w:numPr>
-      </w:pPr>
-      <w:r>
-        <w:lastRenderedPageBreak/>
-        <w:t>Run:</w:t>
-      </w:r>
-    </w:p>
-    <w:p>
-      <w:r>
-        <w:t>r</w:t>
-      </w:r>
-    </w:p>
-    <w:p>
-      <w:proofErr w:type="spellStart"/>
-      <w:r>
-        <w:t>CopyEdit</w:t>
-      </w:r>
-      <w:proofErr w:type="spellEnd"/>
-    </w:p>
-    <w:p>
-      <w:r>
+      <w:r>
+        <w:rPr>
+          <w:rFonts w:ascii="Segoe UI Emoji" w:hAnsi="Segoe UI Emoji" w:cs="Segoe UI Emoji"/>
+          <w:b/>
+          <w:bCs/>
+        </w:rPr>
+        <w:t xml:space="preserve"> = </w:t>
+      </w:r>
+      <w:proofErr w:type="gramStart"/>
+      <w:r>
+        <w:rPr>
+          <w:rFonts w:ascii="Segoe UI Emoji" w:hAnsi="Segoe UI Emoji" w:cs="Segoe UI Emoji"/>
+          <w:b/>
+          <w:bCs/>
+        </w:rPr>
+        <w:t>60;</w:t>
+      </w:r>
+      <w:proofErr w:type="gramEnd"/>
+    </w:p>
+    <w:p>
+      <w:pPr>
+        <w:rPr>
+          <w:rFonts w:ascii="Segoe UI Emoji" w:hAnsi="Segoe UI Emoji" w:cs="Segoe UI Emoji"/>
+          <w:b/>
+          <w:bCs/>
+        </w:rPr>
+      </w:pPr>
+    </w:p>
+    <w:p>
+      <w:pPr>
+        <w:rPr>
+          <w:rFonts w:ascii="Segoe UI Emoji" w:hAnsi="Segoe UI Emoji" w:cs="Segoe UI Emoji"/>
+          <w:b/>
+          <w:bCs/>
+        </w:rPr>
+      </w:pPr>
+      <w:r>
+        <w:rPr>
+          <w:rFonts w:ascii="Segoe UI Emoji" w:hAnsi="Segoe UI Emoji" w:cs="Segoe UI Emoji"/>
+          <w:b/>
+          <w:bCs/>
+        </w:rPr>
+        <w:t>Then rebuild the project.</w:t>
+      </w:r>
+    </w:p>
+    <w:p>
+      <w:pPr>
+        <w:rPr>
+          <w:rFonts w:ascii="Segoe UI Emoji" w:hAnsi="Segoe UI Emoji" w:cs="Segoe UI Emoji"/>
+          <w:b/>
+          <w:bCs/>
+        </w:rPr>
+      </w:pPr>
+    </w:p>
+    <w:p>
+      <w:pPr>
+        <w:rPr>
+          <w:rFonts w:ascii="Segoe UI Emoji" w:hAnsi="Segoe UI Emoji" w:cs="Segoe UI Emoji"/>
+          <w:b/>
+          <w:bCs/>
+        </w:rPr>
+      </w:pPr>
+      <w:r>
+        <w:rPr>
+          <w:rFonts w:ascii="Segoe UI Emoji" w:hAnsi="Segoe UI Emoji" w:cs="Segoe UI Emoji"/>
+          <w:b/>
+          <w:bCs/>
+        </w:rPr>
+        <w:t>To Update</w:t>
+      </w:r>
+    </w:p>
+    <w:p>
+      <w:pPr>
+        <w:rPr>
+          <w:rFonts w:ascii="Segoe UI Emoji" w:hAnsi="Segoe UI Emoji" w:cs="Segoe UI Emoji"/>
+          <w:b/>
+          <w:bCs/>
+        </w:rPr>
+      </w:pPr>
+      <w:r>
+        <w:rPr>
+          <w:rFonts w:ascii="Segoe UI Emoji" w:hAnsi="Segoe UI Emoji" w:cs="Segoe UI Emoji"/>
+          <w:b/>
+          <w:bCs/>
+        </w:rPr>
+        <w:t>---------</w:t>
+      </w:r>
+    </w:p>
+    <w:p>
+      <w:pPr>
+        <w:rPr>
+          <w:rFonts w:ascii="Segoe UI Emoji" w:hAnsi="Segoe UI Emoji" w:cs="Segoe UI Emoji"/>
+          <w:b/>
+          <w:bCs/>
+        </w:rPr>
+      </w:pPr>
+      <w:r>
+        <w:rPr>
+          <w:rFonts w:ascii="Segoe UI Emoji" w:hAnsi="Segoe UI Emoji" w:cs="Segoe UI Emoji"/>
+          <w:b/>
+          <w:bCs/>
+        </w:rPr>
+        <w:t>Rebuild the project with:</w:t>
+      </w:r>
+    </w:p>
+    <w:p>
+      <w:pPr>
+        <w:rPr>
+          <w:rFonts w:ascii="Segoe UI Emoji" w:hAnsi="Segoe UI Emoji" w:cs="Segoe UI Emoji"/>
+          <w:b/>
+          <w:bCs/>
+        </w:rPr>
+      </w:pPr>
+    </w:p>
+    <w:p>
+      <w:pPr>
+        <w:rPr>
+          <w:rFonts w:ascii="Segoe UI Emoji" w:hAnsi="Segoe UI Emoji" w:cs="Segoe UI Emoji"/>
+          <w:b/>
+          <w:bCs/>
+        </w:rPr>
+      </w:pPr>
+      <w:r>
+        <w:rPr>
+          <w:rFonts w:ascii="Segoe UI Emoji" w:hAnsi="Segoe UI Emoji" w:cs="Segoe UI Emoji"/>
+          <w:b/>
+          <w:bCs/>
+        </w:rPr>
         <w:t>dotnet publish -c Release -o publish</w:t>
       </w:r>
     </w:p>
     <w:p>
       <w:pPr>
-        <w:numPr>
-          <w:ilvl w:val="0"/>
-          <w:numId w:val="4"/>
-        </w:numPr>
-      </w:pPr>
-      <w:r>
-        <w:t>You’ll now see a folder called publish with:</w:t>
-      </w:r>
-    </w:p>
-    <w:p>
-      <w:proofErr w:type="spellStart"/>
-      <w:r>
-        <w:t>CopyEdit</w:t>
-      </w:r>
-      <w:proofErr w:type="spellEnd"/>
-    </w:p>
-    <w:p>
-      <w:r>
-        <w:t>OneDriveControlService.exe</w:t>
-      </w:r>
-    </w:p>
-    <w:p>
-      <w:r>
-        <w:t>This .exe is fully silent and ready to run in the background.</w:t>
-      </w:r>
-    </w:p>
-    <w:p>
-      <w:r>
-        <w:pict w14:anchorId="0694529B">
-          <v:rect id="_x0000_i1082" style="width:0;height:1.5pt" o:hralign="center" o:hrstd="t" o:hr="t" fillcolor="#a0a0a0" stroked="f"/>
-        </w:pict>
-      </w:r>
-    </w:p>
-    <w:p>
-      <w:pPr>
-        <w:rPr>
-          <w:b/>
-          <w:bCs/>
-        </w:rPr>
-      </w:pPr>
-      <w:r>
-        <w:rPr>
-          <w:rFonts w:ascii="Segoe UI Emoji" w:hAnsi="Segoe UI Emoji" w:cs="Segoe UI Emoji"/>
-          <w:b/>
-          <w:bCs/>
-        </w:rPr>
-        <w:t>⚙️</w:t>
-      </w:r>
-      <w:r>
-        <w:rPr>
-          <w:b/>
-          <w:bCs/>
-        </w:rPr>
-        <w:t xml:space="preserve"> Set It to Run Automatically (Task Scheduler)</w:t>
-      </w:r>
-    </w:p>
-    <w:p>
-      <w:pPr>
-        <w:numPr>
-          <w:ilvl w:val="0"/>
-          <w:numId w:val="5"/>
-        </w:numPr>
-      </w:pPr>
-      <w:r>
-        <w:t xml:space="preserve">Press </w:t>
-      </w:r>
-      <w:r>
-        <w:rPr>
-          <w:b/>
-          <w:bCs/>
-        </w:rPr>
-        <w:t>Win + R</w:t>
-      </w:r>
-      <w:r>
-        <w:t xml:space="preserve">, type </w:t>
-      </w:r>
-      <w:proofErr w:type="spellStart"/>
-      <w:r>
-        <w:t>taskschd.msc</w:t>
-      </w:r>
-      <w:proofErr w:type="spellEnd"/>
-      <w:r>
-        <w:t>, press Enter.</w:t>
-      </w:r>
-    </w:p>
-    <w:p>
-      <w:pPr>
-        <w:numPr>
-          <w:ilvl w:val="0"/>
-          <w:numId w:val="5"/>
-        </w:numPr>
-      </w:pPr>
-      <w:r>
-        <w:t xml:space="preserve">Click </w:t>
-      </w:r>
-      <w:r>
-        <w:rPr>
-          <w:b/>
-          <w:bCs/>
-        </w:rPr>
-        <w:t>Create Task</w:t>
-      </w:r>
-    </w:p>
-    <w:p>
-      <w:pPr>
-        <w:numPr>
-          <w:ilvl w:val="0"/>
-          <w:numId w:val="5"/>
-        </w:numPr>
-      </w:pPr>
-      <w:r>
-        <w:rPr>
-          <w:b/>
-          <w:bCs/>
-        </w:rPr>
-        <w:t>General Tab:</w:t>
-      </w:r>
-    </w:p>
-    <w:p>
-      <w:pPr>
-        <w:numPr>
-          <w:ilvl w:val="1"/>
-          <w:numId w:val="5"/>
-        </w:numPr>
-      </w:pPr>
-      <w:r>
-        <w:t>Name: OneDrive Idle Control</w:t>
-      </w:r>
-    </w:p>
-    <w:p>
-      <w:pPr>
-        <w:numPr>
-          <w:ilvl w:val="1"/>
-          <w:numId w:val="5"/>
-        </w:numPr>
-      </w:pPr>
-      <w:r>
-        <w:rPr>
-          <w:rFonts w:ascii="Segoe UI Emoji" w:hAnsi="Segoe UI Emoji" w:cs="Segoe UI Emoji"/>
-        </w:rPr>
-        <w:t>✅</w:t>
-      </w:r>
-      <w:r>
-        <w:t xml:space="preserve"> Check “Run only when user is logged on”</w:t>
-      </w:r>
-    </w:p>
-    <w:p>
-      <w:pPr>
-        <w:numPr>
-          <w:ilvl w:val="1"/>
-          <w:numId w:val="5"/>
-        </w:numPr>
-      </w:pPr>
-      <w:r>
-        <w:rPr>
-          <w:rFonts w:ascii="Segoe UI Emoji" w:hAnsi="Segoe UI Emoji" w:cs="Segoe UI Emoji"/>
-        </w:rPr>
-        <w:t>✅</w:t>
-      </w:r>
-      <w:r>
-        <w:t xml:space="preserve"> Check “Run with highest privileges”</w:t>
-      </w:r>
-    </w:p>
-    <w:p>
-      <w:pPr>
-        <w:numPr>
-          <w:ilvl w:val="0"/>
-          <w:numId w:val="5"/>
-        </w:numPr>
-      </w:pPr>
-      <w:r>
-        <w:rPr>
-          <w:b/>
-          <w:bCs/>
-        </w:rPr>
-        <w:t>Triggers Tab:</w:t>
-      </w:r>
-    </w:p>
-    <w:p>
-      <w:pPr>
-        <w:numPr>
-          <w:ilvl w:val="1"/>
-          <w:numId w:val="5"/>
-        </w:numPr>
-      </w:pPr>
-      <w:r>
-        <w:t xml:space="preserve">Click </w:t>
-      </w:r>
-      <w:r>
-        <w:rPr>
-          <w:b/>
-          <w:bCs/>
-        </w:rPr>
-        <w:t>New</w:t>
-      </w:r>
-    </w:p>
-    <w:p>
-      <w:pPr>
-        <w:numPr>
-          <w:ilvl w:val="1"/>
-          <w:numId w:val="5"/>
-        </w:numPr>
-      </w:pPr>
-      <w:r>
-        <w:t xml:space="preserve">Begin the task: At </w:t>
-      </w:r>
-      <w:proofErr w:type="gramStart"/>
-      <w:r>
-        <w:t>log</w:t>
-      </w:r>
-      <w:proofErr w:type="gramEnd"/>
-      <w:r>
-        <w:t xml:space="preserve"> on</w:t>
-      </w:r>
-    </w:p>
-    <w:p>
-      <w:pPr>
-        <w:numPr>
-          <w:ilvl w:val="1"/>
-          <w:numId w:val="5"/>
-        </w:numPr>
-      </w:pPr>
-      <w:r>
-        <w:rPr>
-          <w:rFonts w:ascii="Segoe UI Emoji" w:hAnsi="Segoe UI Emoji" w:cs="Segoe UI Emoji"/>
-        </w:rPr>
-        <w:t>✅</w:t>
-      </w:r>
-      <w:r>
-        <w:t xml:space="preserve"> Enabled</w:t>
-      </w:r>
-    </w:p>
-    <w:p>
-      <w:pPr>
-        <w:numPr>
-          <w:ilvl w:val="0"/>
-          <w:numId w:val="5"/>
-        </w:numPr>
-      </w:pPr>
-      <w:r>
-        <w:rPr>
-          <w:b/>
-          <w:bCs/>
-        </w:rPr>
-        <w:t>Actions Tab:</w:t>
-      </w:r>
-    </w:p>
-    <w:p>
-      <w:pPr>
-        <w:numPr>
-          <w:ilvl w:val="1"/>
-          <w:numId w:val="5"/>
-        </w:numPr>
-      </w:pPr>
-      <w:r>
-        <w:t xml:space="preserve">Click </w:t>
-      </w:r>
-      <w:r>
-        <w:rPr>
-          <w:b/>
-          <w:bCs/>
-        </w:rPr>
-        <w:t>New</w:t>
-      </w:r>
-    </w:p>
-    <w:p>
-      <w:pPr>
-        <w:numPr>
-          <w:ilvl w:val="1"/>
-          <w:numId w:val="5"/>
-        </w:numPr>
-      </w:pPr>
-      <w:r>
-        <w:t>Action: Start a program</w:t>
-      </w:r>
-    </w:p>
-    <w:p>
-      <w:pPr>
-        <w:numPr>
-          <w:ilvl w:val="1"/>
-          <w:numId w:val="5"/>
-        </w:numPr>
-      </w:pPr>
-      <w:r>
-        <w:t>Program/script:</w:t>
-      </w:r>
-      <w:r>
-        <w:br/>
-        <w:t>(Browse to your published .exe file)</w:t>
-      </w:r>
-      <w:r>
-        <w:br/>
-        <w:t>e.g.</w:t>
-      </w:r>
-      <w:r>
-        <w:br/>
-      </w:r>
-      <w:r>
-        <w:lastRenderedPageBreak/>
-        <w:t>C:\Users\sarah\Documents\OneDriveControlService\publish\OneDriveControlService.exe</w:t>
-      </w:r>
-    </w:p>
-    <w:p>
-      <w:pPr>
-        <w:numPr>
-          <w:ilvl w:val="0"/>
-          <w:numId w:val="5"/>
-        </w:numPr>
-      </w:pPr>
-      <w:r>
-        <w:t>Click OK to save.</w:t>
-      </w:r>
-    </w:p>
-    <w:p>
-      <w:r>
-        <w:t>The app will now launch silently every time you log in.</w:t>
-      </w:r>
-    </w:p>
-    <w:p>
-      <w:r>
-        <w:pict w14:anchorId="0331C7D3">
-          <v:rect id="_x0000_i1083" style="width:0;height:1.5pt" o:hralign="center" o:hrstd="t" o:hr="t" fillcolor="#a0a0a0" stroked="f"/>
-        </w:pict>
-      </w:r>
-    </w:p>
-    <w:p>
-      <w:pPr>
-        <w:rPr>
-          <w:b/>
-          <w:bCs/>
-        </w:rPr>
-      </w:pPr>
-      <w:r>
-        <w:rPr>
-          <w:rFonts w:ascii="Segoe UI Emoji" w:hAnsi="Segoe UI Emoji" w:cs="Segoe UI Emoji"/>
-          <w:b/>
-          <w:bCs/>
-        </w:rPr>
-        <w:t>📁</w:t>
-      </w:r>
-      <w:r>
-        <w:rPr>
-          <w:b/>
-          <w:bCs/>
-        </w:rPr>
-        <w:t xml:space="preserve"> Where Are the Logs?</w:t>
-      </w:r>
-    </w:p>
-    <w:p>
-      <w:r>
-        <w:t xml:space="preserve">Logs are written </w:t>
-      </w:r>
-      <w:proofErr w:type="gramStart"/>
-      <w:r>
-        <w:t>to</w:t>
-      </w:r>
-      <w:proofErr w:type="gramEnd"/>
-      <w:r>
-        <w:t xml:space="preserve"> the same folder as the .exe, like:</w:t>
-      </w:r>
-    </w:p>
-    <w:p>
-      <w:proofErr w:type="spellStart"/>
-      <w:r>
-        <w:t>lua</w:t>
-      </w:r>
-      <w:proofErr w:type="spellEnd"/>
-    </w:p>
-    <w:p>
-      <w:proofErr w:type="spellStart"/>
-      <w:r>
-        <w:t>CopyEdit</w:t>
-      </w:r>
-      <w:proofErr w:type="spellEnd"/>
-    </w:p>
-    <w:p>
-      <w:r>
-        <w:t>onedrive_log_20250324.log</w:t>
-      </w:r>
-    </w:p>
-    <w:p>
-      <w:pPr>
-        <w:numPr>
-          <w:ilvl w:val="0"/>
-          <w:numId w:val="6"/>
-        </w:numPr>
-      </w:pPr>
-      <w:r>
-        <w:t xml:space="preserve">Logs are created </w:t>
-      </w:r>
-      <w:r>
-        <w:rPr>
-          <w:b/>
-          <w:bCs/>
-        </w:rPr>
-        <w:t>only when something happens</w:t>
-      </w:r>
-    </w:p>
-    <w:p>
-      <w:pPr>
-        <w:numPr>
-          <w:ilvl w:val="0"/>
-          <w:numId w:val="6"/>
-        </w:numPr>
-      </w:pPr>
-      <w:r>
-        <w:t xml:space="preserve">They are </w:t>
-      </w:r>
-      <w:r>
-        <w:rPr>
-          <w:b/>
-          <w:bCs/>
-        </w:rPr>
-        <w:t>automatically deleted after 48 hours</w:t>
-      </w:r>
-    </w:p>
-    <w:p>
-      <w:pPr>
-        <w:numPr>
-          <w:ilvl w:val="0"/>
-          <w:numId w:val="6"/>
-        </w:numPr>
-      </w:pPr>
-      <w:r>
-        <w:t>You won’t see idle logs unless OneDrive is started or stopped</w:t>
-      </w:r>
-    </w:p>
-    <w:p>
-      <w:r>
-        <w:pict w14:anchorId="27CB9004">
-          <v:rect id="_x0000_i1084" style="width:0;height:1.5pt" o:hralign="center" o:hrstd="t" o:hr="t" fillcolor="#a0a0a0" stroked="f"/>
-        </w:pict>
-      </w:r>
-    </w:p>
-    <w:p>
-      <w:pPr>
-        <w:rPr>
-          <w:b/>
-          <w:bCs/>
-        </w:rPr>
-      </w:pPr>
-      <w:r>
-        <w:rPr>
-          <w:rFonts w:ascii="Segoe UI Emoji" w:hAnsi="Segoe UI Emoji" w:cs="Segoe UI Emoji"/>
-          <w:b/>
-          <w:bCs/>
-        </w:rPr>
-        <w:t>⚙️</w:t>
-      </w:r>
-      <w:r>
-        <w:rPr>
-          <w:b/>
-          <w:bCs/>
-        </w:rPr>
-        <w:t xml:space="preserve"> Change Idle Time</w:t>
-      </w:r>
-    </w:p>
-    <w:p>
-      <w:r>
-        <w:t>Want to change the delay before OneDrive restarts?</w:t>
-      </w:r>
-    </w:p>
-    <w:p>
-      <w:pPr>
-        <w:numPr>
-          <w:ilvl w:val="0"/>
-          <w:numId w:val="7"/>
-        </w:numPr>
-      </w:pPr>
-      <w:r>
-        <w:t xml:space="preserve">Open </w:t>
-      </w:r>
-      <w:proofErr w:type="spellStart"/>
-      <w:r>
-        <w:t>Worker.cs</w:t>
-      </w:r>
-      <w:proofErr w:type="spellEnd"/>
-    </w:p>
-    <w:p>
-      <w:pPr>
-        <w:numPr>
-          <w:ilvl w:val="0"/>
-          <w:numId w:val="7"/>
-        </w:numPr>
-      </w:pPr>
-      <w:r>
-        <w:t>Look for:</w:t>
-      </w:r>
-    </w:p>
-    <w:p>
-      <w:proofErr w:type="spellStart"/>
-      <w:r>
-        <w:t>csharp</w:t>
-      </w:r>
-      <w:proofErr w:type="spellEnd"/>
-    </w:p>
-    <w:p>
-      <w:proofErr w:type="spellStart"/>
-      <w:r>
-        <w:t>CopyEdit</w:t>
-      </w:r>
-      <w:proofErr w:type="spellEnd"/>
-    </w:p>
-    <w:p>
-      <w:r>
-        <w:t xml:space="preserve">const int </w:t>
-      </w:r>
-      <w:proofErr w:type="spellStart"/>
-      <w:r>
-        <w:t>IdleThresholdMinutes</w:t>
-      </w:r>
-      <w:proofErr w:type="spellEnd"/>
-      <w:r>
-        <w:t xml:space="preserve"> = </w:t>
-      </w:r>
-      <w:proofErr w:type="gramStart"/>
-      <w:r>
-        <w:t>60;</w:t>
-      </w:r>
-      <w:proofErr w:type="gramEnd"/>
-    </w:p>
-    <w:p>
-      <w:pPr>
-        <w:numPr>
-          <w:ilvl w:val="0"/>
-          <w:numId w:val="7"/>
-        </w:numPr>
-      </w:pPr>
-      <w:r>
-        <w:t>Change 60 to however many minutes you want</w:t>
-      </w:r>
-    </w:p>
-    <w:p>
-      <w:pPr>
-        <w:numPr>
-          <w:ilvl w:val="0"/>
-          <w:numId w:val="7"/>
-        </w:numPr>
-      </w:pPr>
-      <w:r>
-        <w:t>Rebuild:</w:t>
-      </w:r>
-    </w:p>
-    <w:p>
-      <w:r>
-        <w:t>r</w:t>
-      </w:r>
-    </w:p>
-    <w:p>
-      <w:proofErr w:type="spellStart"/>
-      <w:r>
-        <w:t>CopyEdit</w:t>
-      </w:r>
-      <w:proofErr w:type="spellEnd"/>
-    </w:p>
-    <w:p>
-      <w:r>
-        <w:t>dotnet publish -c Release -o publish</w:t>
-      </w:r>
-    </w:p>
-    <w:p>
-      <w:r>
-        <w:lastRenderedPageBreak/>
-        <w:pict w14:anchorId="4760C34B">
-          <v:rect id="_x0000_i1085" style="width:0;height:1.5pt" o:hralign="center" o:hrstd="t" o:hr="t" fillcolor="#a0a0a0" stroked="f"/>
-        </w:pict>
-      </w:r>
-    </w:p>
-    <w:p>
-      <w:pPr>
-        <w:rPr>
-          <w:b/>
-          <w:bCs/>
-        </w:rPr>
-      </w:pPr>
-      <w:r>
-        <w:rPr>
-          <w:rFonts w:ascii="Segoe UI Emoji" w:hAnsi="Segoe UI Emoji" w:cs="Segoe UI Emoji"/>
-          <w:b/>
-          <w:bCs/>
-        </w:rPr>
-        <w:t>🔁</w:t>
-      </w:r>
-      <w:r>
-        <w:rPr>
-          <w:b/>
-          <w:bCs/>
-        </w:rPr>
-        <w:t xml:space="preserve"> Updating the App</w:t>
-      </w:r>
-    </w:p>
-    <w:p>
-      <w:pPr>
-        <w:numPr>
-          <w:ilvl w:val="0"/>
-          <w:numId w:val="8"/>
-        </w:numPr>
-      </w:pPr>
-      <w:r>
-        <w:t>End the current task or stop it via Task Manager</w:t>
-      </w:r>
-    </w:p>
-    <w:p>
-      <w:pPr>
-        <w:numPr>
-          <w:ilvl w:val="0"/>
-          <w:numId w:val="8"/>
-        </w:numPr>
-      </w:pPr>
-      <w:r>
-        <w:t>Make any changes to the code</w:t>
-      </w:r>
-    </w:p>
-    <w:p>
-      <w:pPr>
-        <w:numPr>
-          <w:ilvl w:val="0"/>
-          <w:numId w:val="8"/>
-        </w:numPr>
-      </w:pPr>
-      <w:r>
-        <w:t>Rebuild with:</w:t>
-      </w:r>
-    </w:p>
-    <w:p>
-      <w:r>
-        <w:t>r</w:t>
-      </w:r>
-    </w:p>
-    <w:p>
-      <w:proofErr w:type="spellStart"/>
-      <w:r>
-        <w:t>CopyEdit</w:t>
-      </w:r>
-      <w:proofErr w:type="spellEnd"/>
-    </w:p>
-    <w:p>
-      <w:r>
-        <w:t>dotnet publish -c Release -o publish</w:t>
-      </w:r>
-    </w:p>
-    <w:p>
-      <w:pPr>
-        <w:numPr>
-          <w:ilvl w:val="0"/>
-          <w:numId w:val="8"/>
-        </w:numPr>
-      </w:pPr>
-      <w:r>
-        <w:t>Replace the .exe — Task Scheduler will use the new version automatically</w:t>
-      </w:r>
-    </w:p>
-    <w:p>
-      <w:r>
-        <w:pict w14:anchorId="6630FCEB">
-          <v:rect id="_x0000_i1086" style="width:0;height:1.5pt" o:hralign="center" o:hrstd="t" o:hr="t" fillcolor="#a0a0a0" stroked="f"/>
-        </w:pict>
-      </w:r>
-    </w:p>
-    <w:p>
-      <w:pPr>
-        <w:rPr>
-          <w:b/>
-          <w:bCs/>
-        </w:rPr>
-      </w:pPr>
-      <w:r>
-        <w:rPr>
-          <w:rFonts w:ascii="Segoe UI Emoji" w:hAnsi="Segoe UI Emoji" w:cs="Segoe UI Emoji"/>
-          <w:b/>
-          <w:bCs/>
-        </w:rPr>
-        <w:t>🧼</w:t>
-      </w:r>
-      <w:r>
-        <w:rPr>
-          <w:b/>
-          <w:bCs/>
-        </w:rPr>
-        <w:t xml:space="preserve"> To Uninstall</w:t>
-      </w:r>
-    </w:p>
-    <w:p>
-      <w:pPr>
-        <w:numPr>
-          <w:ilvl w:val="0"/>
-          <w:numId w:val="9"/>
-        </w:numPr>
-      </w:pPr>
-      <w:r>
-        <w:t xml:space="preserve">Open </w:t>
-      </w:r>
-      <w:r>
-        <w:rPr>
-          <w:b/>
-          <w:bCs/>
-        </w:rPr>
-        <w:t>Task Scheduler</w:t>
-      </w:r>
-    </w:p>
-    <w:p>
-      <w:pPr>
-        <w:numPr>
-          <w:ilvl w:val="0"/>
-          <w:numId w:val="9"/>
-        </w:numPr>
-      </w:pPr>
-      <w:r>
-        <w:t>Find OneDrive Idle Control under “Task Scheduler Library”</w:t>
-      </w:r>
-    </w:p>
-    <w:p>
-      <w:pPr>
-        <w:numPr>
-          <w:ilvl w:val="0"/>
-          <w:numId w:val="9"/>
-        </w:numPr>
-      </w:pPr>
-      <w:r>
-        <w:t xml:space="preserve">Right-click → </w:t>
-      </w:r>
-      <w:r>
-        <w:rPr>
-          <w:b/>
-          <w:bCs/>
-        </w:rPr>
-        <w:t>Delete</w:t>
-      </w:r>
-    </w:p>
-    <w:p>
-      <w:pPr>
-        <w:numPr>
-          <w:ilvl w:val="0"/>
-          <w:numId w:val="9"/>
-        </w:numPr>
-      </w:pPr>
-      <w:r>
-        <w:t>Delete the project folder if no longer needed</w:t>
-      </w:r>
-    </w:p>
-    <w:p>
-      <w:r>
-        <w:t>Done. Clean removal, no registry edits, no services.</w:t>
-      </w:r>
-    </w:p>
-    <w:p>
-      <w:r>
-        <w:pict w14:anchorId="0063BA10">
-          <v:rect id="_x0000_i1087" style="width:0;height:1.5pt" o:hralign="center" o:hrstd="t" o:hr="t" fillcolor="#a0a0a0" stroked="f"/>
-        </w:pict>
-      </w:r>
-    </w:p>
-    <w:p>
-      <w:pPr>
-        <w:rPr>
-          <w:b/>
-          <w:bCs/>
-        </w:rPr>
-      </w:pPr>
-      <w:r>
-        <w:rPr>
-          <w:rFonts w:ascii="Segoe UI Emoji" w:hAnsi="Segoe UI Emoji" w:cs="Segoe UI Emoji"/>
-          <w:b/>
-          <w:bCs/>
-        </w:rPr>
-        <w:t>❓</w:t>
-      </w:r>
-      <w:r>
-        <w:rPr>
-          <w:b/>
-          <w:bCs/>
-        </w:rPr>
-        <w:t xml:space="preserve"> FAQ</w:t>
-      </w:r>
-    </w:p>
-    <w:p>
-      <w:r>
-        <w:rPr>
-          <w:b/>
-          <w:bCs/>
-        </w:rPr>
-        <w:t>Will this delete my OneDrive files?</w:t>
-      </w:r>
-      <w:r>
-        <w:br/>
-      </w:r>
-      <w:r>
-        <w:rPr>
-          <w:rFonts w:ascii="Segoe UI Emoji" w:hAnsi="Segoe UI Emoji" w:cs="Segoe UI Emoji"/>
-        </w:rPr>
-        <w:t>🛑</w:t>
-      </w:r>
-      <w:r>
-        <w:t xml:space="preserve"> No. It just closes the app while you’re using the PC.</w:t>
-      </w:r>
-    </w:p>
-    <w:p>
-      <w:r>
-        <w:rPr>
-          <w:b/>
-          <w:bCs/>
-        </w:rPr>
-        <w:t>Will I see a window?</w:t>
-      </w:r>
-      <w:r>
-        <w:br/>
-        <w:t>No — the app is built to run as a background process (</w:t>
-      </w:r>
-      <w:proofErr w:type="spellStart"/>
-      <w:r>
-        <w:t>WinExe</w:t>
-      </w:r>
-      <w:proofErr w:type="spellEnd"/>
-      <w:r>
-        <w:t xml:space="preserve"> type).</w:t>
-      </w:r>
-    </w:p>
-    <w:p>
-      <w:r>
-        <w:rPr>
-          <w:b/>
-          <w:bCs/>
-        </w:rPr>
-        <w:t>Can I use this with other apps like Dropbox?</w:t>
-      </w:r>
-      <w:r>
-        <w:br/>
-        <w:t xml:space="preserve">Yes! You can adapt the logic in </w:t>
-      </w:r>
-      <w:proofErr w:type="spellStart"/>
-      <w:r>
-        <w:t>Worker.cs</w:t>
-      </w:r>
-      <w:proofErr w:type="spellEnd"/>
-      <w:r>
-        <w:t xml:space="preserve"> to monitor and control any background app by name.</w:t>
+        <w:rPr>
+          <w:rFonts w:ascii="Segoe UI Emoji" w:hAnsi="Segoe UI Emoji" w:cs="Segoe UI Emoji"/>
+          <w:b/>
+          <w:bCs/>
+        </w:rPr>
+      </w:pPr>
+    </w:p>
+    <w:p>
+      <w:pPr>
+        <w:rPr>
+          <w:rFonts w:ascii="Segoe UI Emoji" w:hAnsi="Segoe UI Emoji" w:cs="Segoe UI Emoji"/>
+          <w:b/>
+          <w:bCs/>
+        </w:rPr>
+      </w:pPr>
+      <w:r>
+        <w:rPr>
+          <w:rFonts w:ascii="Segoe UI Emoji" w:hAnsi="Segoe UI Emoji" w:cs="Segoe UI Emoji"/>
+          <w:b/>
+          <w:bCs/>
+        </w:rPr>
+        <w:t>To Uninstall</w:t>
+      </w:r>
+    </w:p>
+    <w:p>
+      <w:pPr>
+        <w:rPr>
+          <w:rFonts w:ascii="Segoe UI Emoji" w:hAnsi="Segoe UI Emoji" w:cs="Segoe UI Emoji"/>
+          <w:b/>
+          <w:bCs/>
+        </w:rPr>
+      </w:pPr>
+      <w:r>
+        <w:rPr>
+          <w:rFonts w:ascii="Segoe UI Emoji" w:hAnsi="Segoe UI Emoji" w:cs="Segoe UI Emoji"/>
+          <w:b/>
+          <w:bCs/>
+        </w:rPr>
+        <w:t>------------</w:t>
+      </w:r>
+    </w:p>
+    <w:p>
+      <w:pPr>
+        <w:rPr>
+          <w:rFonts w:ascii="Segoe UI Emoji" w:hAnsi="Segoe UI Emoji" w:cs="Segoe UI Emoji"/>
+          <w:b/>
+          <w:bCs/>
+        </w:rPr>
+      </w:pPr>
+      <w:r>
+        <w:rPr>
+          <w:rFonts w:ascii="Segoe UI Emoji" w:hAnsi="Segoe UI Emoji" w:cs="Segoe UI Emoji"/>
+          <w:b/>
+          <w:bCs/>
+        </w:rPr>
+        <w:t>1. Delete the scheduled task (if created).</w:t>
+      </w:r>
+    </w:p>
+    <w:p>
+      <w:pPr>
+        <w:rPr>
+          <w:rFonts w:ascii="Segoe UI Emoji" w:hAnsi="Segoe UI Emoji" w:cs="Segoe UI Emoji"/>
+          <w:b/>
+          <w:bCs/>
+        </w:rPr>
+      </w:pPr>
+      <w:r>
+        <w:rPr>
+          <w:rFonts w:ascii="Segoe UI Emoji" w:hAnsi="Segoe UI Emoji" w:cs="Segoe UI Emoji"/>
+          <w:b/>
+          <w:bCs/>
+        </w:rPr>
+        <w:t>2. Delete the published files and source folder.</w:t>
+      </w:r>
+    </w:p>
+    <w:p>
+      <w:pPr>
+        <w:rPr>
+          <w:rFonts w:ascii="Segoe UI Emoji" w:hAnsi="Segoe UI Emoji" w:cs="Segoe UI Emoji"/>
+          <w:b/>
+          <w:bCs/>
+        </w:rPr>
+      </w:pPr>
+    </w:p>
+    <w:p>
+      <w:pPr>
+        <w:rPr>
+          <w:rFonts w:ascii="Segoe UI Emoji" w:hAnsi="Segoe UI Emoji" w:cs="Segoe UI Emoji"/>
+          <w:b/>
+          <w:bCs/>
+        </w:rPr>
+      </w:pPr>
+      <w:r>
+        <w:rPr>
+          <w:rFonts w:ascii="Segoe UI Emoji" w:hAnsi="Segoe UI Emoji" w:cs="Segoe UI Emoji"/>
+          <w:b/>
+          <w:bCs/>
+        </w:rPr>
+        <w:t>Support</w:t>
+      </w:r>
+    </w:p>
+    <w:p>
+      <w:pPr>
+        <w:rPr>
+          <w:rFonts w:ascii="Segoe UI Emoji" w:hAnsi="Segoe UI Emoji" w:cs="Segoe UI Emoji"/>
+          <w:b/>
+          <w:bCs/>
+        </w:rPr>
+      </w:pPr>
+      <w:r>
+        <w:rPr>
+          <w:rFonts w:ascii="Segoe UI Emoji" w:hAnsi="Segoe UI Emoji" w:cs="Segoe UI Emoji"/>
+          <w:b/>
+          <w:bCs/>
+        </w:rPr>
+        <w:t>-------</w:t>
+      </w:r>
+    </w:p>
+    <w:p>
+      <w:pPr>
+        <w:rPr>
+          <w:rFonts w:ascii="Segoe UI Emoji" w:hAnsi="Segoe UI Emoji" w:cs="Segoe UI Emoji"/>
+          <w:b/>
+          <w:bCs/>
+        </w:rPr>
+      </w:pPr>
+      <w:r>
+        <w:rPr>
+          <w:rFonts w:ascii="Segoe UI Emoji" w:hAnsi="Segoe UI Emoji" w:cs="Segoe UI Emoji"/>
+          <w:b/>
+          <w:bCs/>
+        </w:rPr>
+        <w:t>If OneDrive does not launch, make sure your scheduled task runs with highest privileges or run the app manually once to approve UAC.</w:t>
       </w:r>
     </w:p>
     <w:p/>

</xml_diff>